<commit_message>
Category and Product Fixed
</commit_message>
<xml_diff>
--- a/Assigments 3-session/Programming/Programming Abdulloh Halilov 412.docx
+++ b/Assigments 3-session/Programming/Programming Abdulloh Halilov 412.docx
@@ -3998,17 +3998,6 @@
           <w:shd w:val="clear" w:color="auto" w:fill="FFFFFF"/>
         </w:rPr>
       </w:pPr>
-      <w:r>
-        <w:rPr>
-          <w:rStyle w:val="Strong"/>
-          <w:rFonts w:cs="Arial"/>
-          <w:b w:val="0"/>
-          <w:bCs w:val="0"/>
-          <w:szCs w:val="24"/>
-          <w:shd w:val="clear" w:color="auto" w:fill="FFFFFF"/>
-        </w:rPr>
-        <w:t>asasa</w:t>
-      </w:r>
     </w:p>
     <w:p>
       <w:pPr>
@@ -5943,8 +5932,194 @@
           <w:rFonts w:cs="Arial"/>
           <w:szCs w:val="24"/>
           <w:shd w:val="clear" w:color="auto" w:fill="FFFFFF"/>
-        </w:rPr>
-      </w:pPr>
+          <w:lang w:val="en-US"/>
+        </w:rPr>
+      </w:pPr>
+    </w:p>
+    <w:p>
+      <w:pPr>
+        <w:spacing w:line="360" w:lineRule="auto"/>
+        <w:ind w:firstLine="0"/>
+        <w:rPr>
+          <w:rFonts w:cs="Arial"/>
+          <w:szCs w:val="24"/>
+          <w:shd w:val="clear" w:color="auto" w:fill="FFFFFF"/>
+        </w:rPr>
+      </w:pPr>
+      <w:r>
+        <w:rPr>
+          <w:noProof/>
+        </w:rPr>
+        <w:drawing>
+          <wp:inline distT="0" distB="0" distL="0" distR="0" wp14:anchorId="33FC0433" wp14:editId="3452C8BE">
+            <wp:extent cx="5943600" cy="1461135"/>
+            <wp:effectExtent l="0" t="0" r="0" b="5715"/>
+            <wp:docPr id="1703666139" name="Picture 1"/>
+            <wp:cNvGraphicFramePr>
+              <a:graphicFrameLocks xmlns:a="http://schemas.openxmlformats.org/drawingml/2006/main" noChangeAspect="1"/>
+            </wp:cNvGraphicFramePr>
+            <a:graphic xmlns:a="http://schemas.openxmlformats.org/drawingml/2006/main">
+              <a:graphicData uri="http://schemas.openxmlformats.org/drawingml/2006/picture">
+                <pic:pic xmlns:pic="http://schemas.openxmlformats.org/drawingml/2006/picture">
+                  <pic:nvPicPr>
+                    <pic:cNvPr id="1703666139" name=""/>
+                    <pic:cNvPicPr/>
+                  </pic:nvPicPr>
+                  <pic:blipFill>
+                    <a:blip r:embed="rId21"/>
+                    <a:stretch>
+                      <a:fillRect/>
+                    </a:stretch>
+                  </pic:blipFill>
+                  <pic:spPr>
+                    <a:xfrm>
+                      <a:off x="0" y="0"/>
+                      <a:ext cx="5943600" cy="1461135"/>
+                    </a:xfrm>
+                    <a:prstGeom prst="rect">
+                      <a:avLst/>
+                    </a:prstGeom>
+                  </pic:spPr>
+                </pic:pic>
+              </a:graphicData>
+            </a:graphic>
+          </wp:inline>
+        </w:drawing>
+      </w:r>
+    </w:p>
+    <w:p>
+      <w:pPr>
+        <w:spacing w:line="360" w:lineRule="auto"/>
+        <w:ind w:firstLine="0"/>
+        <w:rPr>
+          <w:noProof/>
+        </w:rPr>
+      </w:pPr>
+      <w:r>
+        <w:rPr>
+          <w:rFonts w:cs="Arial"/>
+          <w:szCs w:val="24"/>
+          <w:shd w:val="clear" w:color="auto" w:fill="FFFFFF"/>
+        </w:rPr>
+        <w:t>Bu yerda swagger GetProducts ni qaysi attirbutga tegishli ekanligini tushunmayabdi. [HttpGet] attributi qolib ketgan ekan.</w:t>
+      </w:r>
+      <w:r>
+        <w:rPr>
+          <w:noProof/>
+        </w:rPr>
+        <w:t xml:space="preserve"> </w:t>
+      </w:r>
+      <w:r>
+        <w:rPr>
+          <w:noProof/>
+        </w:rPr>
+        <w:drawing>
+          <wp:inline distT="0" distB="0" distL="0" distR="0" wp14:anchorId="330DE911" wp14:editId="362DFF6F">
+            <wp:extent cx="5943600" cy="2101850"/>
+            <wp:effectExtent l="0" t="0" r="0" b="0"/>
+            <wp:docPr id="536524792" name="Picture 1"/>
+            <wp:cNvGraphicFramePr>
+              <a:graphicFrameLocks xmlns:a="http://schemas.openxmlformats.org/drawingml/2006/main" noChangeAspect="1"/>
+            </wp:cNvGraphicFramePr>
+            <a:graphic xmlns:a="http://schemas.openxmlformats.org/drawingml/2006/main">
+              <a:graphicData uri="http://schemas.openxmlformats.org/drawingml/2006/picture">
+                <pic:pic xmlns:pic="http://schemas.openxmlformats.org/drawingml/2006/picture">
+                  <pic:nvPicPr>
+                    <pic:cNvPr id="536524792" name=""/>
+                    <pic:cNvPicPr/>
+                  </pic:nvPicPr>
+                  <pic:blipFill>
+                    <a:blip r:embed="rId22"/>
+                    <a:stretch>
+                      <a:fillRect/>
+                    </a:stretch>
+                  </pic:blipFill>
+                  <pic:spPr>
+                    <a:xfrm>
+                      <a:off x="0" y="0"/>
+                      <a:ext cx="5943600" cy="2101850"/>
+                    </a:xfrm>
+                    <a:prstGeom prst="rect">
+                      <a:avLst/>
+                    </a:prstGeom>
+                  </pic:spPr>
+                </pic:pic>
+              </a:graphicData>
+            </a:graphic>
+          </wp:inline>
+        </w:drawing>
+      </w:r>
+    </w:p>
+    <w:p>
+      <w:pPr>
+        <w:spacing w:line="360" w:lineRule="auto"/>
+        <w:ind w:firstLine="0"/>
+        <w:rPr>
+          <w:rFonts w:cs="Arial"/>
+          <w:szCs w:val="24"/>
+          <w:shd w:val="clear" w:color="auto" w:fill="FFFFFF"/>
+        </w:rPr>
+      </w:pPr>
+      <w:r>
+        <w:rPr>
+          <w:noProof/>
+        </w:rPr>
+        <w:lastRenderedPageBreak/>
+        <w:drawing>
+          <wp:inline distT="0" distB="0" distL="0" distR="0" wp14:anchorId="59A25515" wp14:editId="43A6DFA5">
+            <wp:extent cx="3800475" cy="5943600"/>
+            <wp:effectExtent l="0" t="0" r="9525" b="0"/>
+            <wp:docPr id="1734134170" name="Picture 1"/>
+            <wp:cNvGraphicFramePr>
+              <a:graphicFrameLocks xmlns:a="http://schemas.openxmlformats.org/drawingml/2006/main" noChangeAspect="1"/>
+            </wp:cNvGraphicFramePr>
+            <a:graphic xmlns:a="http://schemas.openxmlformats.org/drawingml/2006/main">
+              <a:graphicData uri="http://schemas.openxmlformats.org/drawingml/2006/picture">
+                <pic:pic xmlns:pic="http://schemas.openxmlformats.org/drawingml/2006/picture">
+                  <pic:nvPicPr>
+                    <pic:cNvPr id="1734134170" name=""/>
+                    <pic:cNvPicPr/>
+                  </pic:nvPicPr>
+                  <pic:blipFill>
+                    <a:blip r:embed="rId23"/>
+                    <a:stretch>
+                      <a:fillRect/>
+                    </a:stretch>
+                  </pic:blipFill>
+                  <pic:spPr>
+                    <a:xfrm>
+                      <a:off x="0" y="0"/>
+                      <a:ext cx="3800475" cy="5943600"/>
+                    </a:xfrm>
+                    <a:prstGeom prst="rect">
+                      <a:avLst/>
+                    </a:prstGeom>
+                  </pic:spPr>
+                </pic:pic>
+              </a:graphicData>
+            </a:graphic>
+          </wp:inline>
+        </w:drawing>
+      </w:r>
+    </w:p>
+    <w:p>
+      <w:pPr>
+        <w:spacing w:line="360" w:lineRule="auto"/>
+        <w:ind w:firstLine="0"/>
+        <w:rPr>
+          <w:rFonts w:cs="Arial"/>
+          <w:szCs w:val="24"/>
+          <w:shd w:val="clear" w:color="auto" w:fill="FFFFFF"/>
+        </w:rPr>
+      </w:pPr>
+      <w:r>
+        <w:rPr>
+          <w:rFonts w:cs="Arial"/>
+          <w:szCs w:val="24"/>
+          <w:shd w:val="clear" w:color="auto" w:fill="FFFFFF"/>
+        </w:rPr>
+        <w:t>Bu yerda Categoryga oid productlarni ko’rsatmayabdi</w:t>
+      </w:r>
     </w:p>
     <w:p>
       <w:pPr>
@@ -6107,6 +6282,7 @@
           <w:szCs w:val="24"/>
           <w:shd w:val="clear" w:color="auto" w:fill="FFFFFF"/>
         </w:rPr>
+        <w:lastRenderedPageBreak/>
         <w:t>A.</w:t>
       </w:r>
       <w:r>
@@ -6218,11 +6394,13 @@
         </w:rPr>
       </w:pPr>
       <w:r>
-        <w:t xml:space="preserve">Veb saytning maqsadi va foydalanuvchining ehtiyojlari uning ishlab chiqish samaradorligiga katta ta'sir ko'rsatadi. Aniq belgilangan maqsad va ehtiyojlar ishlab chiqish jarayonini samarali </w:t>
-      </w:r>
-      <w:r>
-        <w:lastRenderedPageBreak/>
-        <w:t>va tez bajarishga yordam beradi. Django frameworkining tanlanishi va HTML, CSS yordamida dizaynning yaratilishi jarayonni yanada osonlashtiradi. Foydalanuvchi tajribasini (UX) yaxshilashga qaratilgan qadamlar, sahifalarning tez yuklanishi va responsiv dizayn, saytdan foydalanishni qulaylashtiradi. Admin panel orqali ma'lumotlarni boshqarish imkoniyati esa saytni doimiy yangilanib turishini ta'minlaydi. API qo'shilishi esa ma'lumotlarni qo'shish, o'zgartirish, ko'rish va qidirish imkoniyatlarini beradi, bu esa foydalanuvchilarga va dasturchilarga qulaylik yaratadi. Umuman olganda, maqsad va ehtiyojlarga asoslangan ishlab chiqish jarayoni saytni tez va samarali yaratishga olib keladi.</w:t>
+        <w:t>Veb saytning maqsadi va foydalanuvchining ehtiyojlari uning ishlab chiqish samaradorligiga katta ta'sir ko'rsatadi. Aniq belgilangan maqsad va ehtiyojlar ishlab chiqish jarayonini samarali va tez bajarishga yordam beradi. Django frameworkining tanlanishi va HTML, CSS yordamida dizaynning yaratilishi jarayonni yanada osonlashtiradi. Foydalanuvchi tajribasini (UX) yaxshilashga qaratilgan qadamlar, sahifalarning tez yuklanishi va responsiv dizayn, saytdan foydalanishni qulaylashtiradi. Admin panel orqali ma'lumotlar</w:t>
+      </w:r>
+      <w:r>
+        <w:tab/>
+      </w:r>
+      <w:r>
+        <w:t>ni boshqarish imkoniyati esa saytni doimiy yangilanib turishini ta'minlaydi. API qo'shilishi esa ma'lumotlarni qo'shish, o'zgartirish, ko'rish va qidirish imkoniyatlarini beradi, bu esa foydalanuvchilarga va dasturchilarga qulaylik yaratadi. Umuman olganda, maqsad va ehtiyojlarga asoslangan ishlab chiqish jarayoni saytni tez va samarali yaratishga olib keladi.</w:t>
       </w:r>
       <w:r>
         <w:br w:type="page"/>
@@ -6442,9 +6620,9 @@
       </w:pPr>
     </w:p>
     <w:sectPr>
-      <w:headerReference w:type="default" r:id="rId21"/>
-      <w:footerReference w:type="default" r:id="rId22"/>
-      <w:headerReference w:type="first" r:id="rId23"/>
+      <w:headerReference w:type="default" r:id="rId24"/>
+      <w:footerReference w:type="default" r:id="rId25"/>
+      <w:headerReference w:type="first" r:id="rId26"/>
       <w:pgSz w:w="12240" w:h="15840"/>
       <w:pgMar w:top="1440" w:right="1440" w:bottom="1440" w:left="1440" w:header="720" w:footer="720" w:gutter="0"/>
       <w:pgNumType w:start="0"/>
@@ -15010,6 +15188,7 @@
     <w:rsid w:val="0017005E"/>
     <w:rsid w:val="0018781B"/>
     <w:rsid w:val="001D6224"/>
+    <w:rsid w:val="0020102C"/>
     <w:rsid w:val="00222E7E"/>
     <w:rsid w:val="003046DA"/>
     <w:rsid w:val="003A1404"/>
@@ -15047,7 +15226,6 @@
     <w:rsid w:val="00DD1570"/>
     <w:rsid w:val="00DF7472"/>
     <w:rsid w:val="00E14C13"/>
-    <w:rsid w:val="00E16FD8"/>
     <w:rsid w:val="00F20EC0"/>
     <w:rsid w:val="00F37EF1"/>
     <w:rsid w:val="00FC5CB5"/>

</xml_diff>